<commit_message>
😀 [mil] FE'd ww1
</commit_message>
<xml_diff>
--- a/SY21-22/12ST2/SEM2/4/media-info-lit/ww1.docx
+++ b/SY21-22/12ST2/SEM2/4/media-info-lit/ww1.docx
@@ -13,7 +13,38 @@
         <w:rPr>
           <w:rFonts w:ascii="Roboto Light" w:hAnsi="Roboto Light"/>
         </w:rPr>
-        <w:t>Subject | Quarter</w:t>
+        <w:t>Media Info Literacy</w:t>
+      </w:r>
+      <w:r>
+        <w:rPr>
+          <w:rFonts w:ascii="Roboto Light" w:hAnsi="Roboto Light"/>
+        </w:rPr>
+        <w:t xml:space="preserve"> | </w:t>
+      </w:r>
+      <w:r>
+        <w:rPr>
+          <w:rFonts w:ascii="Roboto Light" w:hAnsi="Roboto Light"/>
+        </w:rPr>
+        <w:t>4</w:t>
+      </w:r>
+      <w:r>
+        <w:rPr>
+          <w:rFonts w:ascii="Roboto Light" w:hAnsi="Roboto Light"/>
+          <w:vertAlign w:val="superscript"/>
+        </w:rPr>
+        <w:t>th</w:t>
+      </w:r>
+      <w:r>
+        <w:rPr>
+          <w:rFonts w:ascii="Roboto Light" w:hAnsi="Roboto Light"/>
+        </w:rPr>
+        <w:t xml:space="preserve"> </w:t>
+      </w:r>
+      <w:r>
+        <w:rPr>
+          <w:rFonts w:ascii="Roboto Light" w:hAnsi="Roboto Light"/>
+        </w:rPr>
+        <w:t>Quarter</w:t>
       </w:r>
     </w:p>
     <w:p>
@@ -27,7 +58,7 @@
         <w:rPr>
           <w:rFonts w:ascii="Roboto Serif" w:hAnsi="Roboto Serif"/>
         </w:rPr>
-        <w:t>Task Name</w:t>
+        <w:t>WW1</w:t>
       </w:r>
     </w:p>
     <w:p>
@@ -344,10 +375,23 @@
     <w:p>
       <w:pPr>
         <w:spacing w:after="0" w:line="360" w:lineRule="auto"/>
-        <w:rPr>
-          <w:rFonts w:ascii="Roboto Light" w:hAnsi="Roboto Light"/>
-        </w:rPr>
-      </w:pPr>
+        <w:jc w:val="both"/>
+        <w:rPr>
+          <w:rFonts w:ascii="Roboto Light" w:hAnsi="Roboto Light"/>
+        </w:rPr>
+      </w:pPr>
+      <w:r>
+        <w:rPr>
+          <w:rFonts w:ascii="Roboto Light" w:hAnsi="Roboto Light"/>
+        </w:rPr>
+        <w:t xml:space="preserve">The video included glimpses of the story which was enough to tell it. There were also a lot of visualizations that </w:t>
+      </w:r>
+      <w:r>
+        <w:rPr>
+          <w:rFonts w:ascii="Roboto Light" w:hAnsi="Roboto Light"/>
+        </w:rPr>
+        <w:t>were abstract and in sync with the beat of the music turning out as a satisfying eye candy.</w:t>
+      </w:r>
     </w:p>
     <w:p>
       <w:pPr>
@@ -378,10 +422,17 @@
     <w:p>
       <w:pPr>
         <w:spacing w:after="0" w:line="360" w:lineRule="auto"/>
-        <w:rPr>
-          <w:rFonts w:ascii="Roboto Light" w:hAnsi="Roboto Light"/>
-        </w:rPr>
-      </w:pPr>
+        <w:jc w:val="both"/>
+        <w:rPr>
+          <w:rFonts w:ascii="Roboto Light" w:hAnsi="Roboto Light"/>
+        </w:rPr>
+      </w:pPr>
+      <w:r>
+        <w:rPr>
+          <w:rFonts w:ascii="Roboto Light" w:hAnsi="Roboto Light"/>
+        </w:rPr>
+        <w:t>As far as I can tell, the video contained everything it needed to communicate the message and the story the song was trying to tell.</w:t>
+      </w:r>
     </w:p>
     <w:p>
       <w:pPr>

</xml_diff>